<commit_message>
Figure, table, and markdown update
Adjusted figure and tables legends, and changes to supplementary methods to meet the EAU guidelines
</commit_message>
<xml_diff>
--- a/report/figure1_legend.docx
+++ b/report/figure1_legend.docx
@@ -40,7 +40,7 @@
       </w:pPr>
       <w:r>
         <w:rPr/>
-        <w:t>2025-04-28</w:t>
+        <w:t>2025-05-14</w:t>
       </w:r>
     </w:p>
     <w:p>
@@ -658,7 +658,7 @@
         <w:rPr/>
         <w:drawing>
           <wp:inline distT="0" distB="0" distL="114935" distR="114935">
-            <wp:extent cx="4318000" cy="3238500"/>
+            <wp:extent cx="3594100" cy="3594100"/>
             <wp:effectExtent l="0" t="0" r="0" b="0"/>
             <wp:docPr id="5" name="Image4" descr="Figure 5: Sensitivity to pan-FGFR inhibitors of DepMap cancer urothelial cell lines."/>
             <wp:cNvGraphicFramePr>
@@ -682,7 +682,7 @@
                   <pic:spPr bwMode="auto">
                     <a:xfrm>
                       <a:off x="0" y="0"/>
-                      <a:ext cx="4318000" cy="3238500"/>
+                      <a:ext cx="3594100" cy="3594100"/>
                     </a:xfrm>
                     <a:prstGeom prst="rect">
                       <a:avLst/>
@@ -718,7 +718,7 @@
           <w:i/>
           <w:iCs/>
         </w:rPr>
-        <w:t>Resistance values in the PRISM (n = 17 to 23) drug screening experiment were expressed as AUC (area under the dose-response curve). Significant sensitivity for was defined as AUC &lt; 1, which indicates stronger growth inhibition than the DMSO control. Doxorubicin is presented as a positive cytotoxicity control. Median AUC values with interquartile ranges are depicted as boxes with whiskers spanning over 150% of the interquartile ranges. Points represent single cell lines. Point symbols code for FGFR3 mutation, point color represents resistance/sensitivity. The sensitivity cutoff is represented by the dashed line.</w:t>
+        <w:t>Resistance values in the PRISM (n = 17 to 23) drug screening experiment were expressed as AUC (area under the dose-response curve). Significant sensitivity for was defined as AUC &lt; 1, which indicates stronger growth inhibition than the DMSO control. Doxorubicin is presented as a positive cytotoxicity control. AUC values are depicted in violin plots; points represent single cell lines. Point color codes for FGFR3 mutation, point shape represents resistance/sensitivity. The sensitivity cutoff is represented by the dashed line.</w:t>
       </w:r>
     </w:p>
     <w:p>
@@ -789,7 +789,39 @@
           <w:b/>
           <w:bCs/>
         </w:rPr>
-        <w:t>Figure 6. Confluence of cultured FGFR1-4 wild-type (UM-UC-3, 5637 and RT112) and FGFR3 mutated (UM-UC-14 and UM-UC-6) UC cell lines after treatment with different concentrations of erdafitinib.</w:t>
+        <w:t xml:space="preserve">Figure 6. Sensitivity of </w:t>
+      </w:r>
+      <w:r>
+        <w:rPr>
+          <w:b/>
+          <w:bCs/>
+          <w:i/>
+          <w:iCs/>
+        </w:rPr>
+        <w:t>FGFR3</w:t>
+      </w:r>
+      <w:r>
+        <w:rPr>
+          <w:b/>
+          <w:bCs/>
+        </w:rPr>
+        <w:t xml:space="preserve"> wild-type and </w:t>
+      </w:r>
+      <w:r>
+        <w:rPr>
+          <w:b/>
+          <w:bCs/>
+          <w:i/>
+          <w:iCs/>
+        </w:rPr>
+        <w:t>FGFR3</w:t>
+      </w:r>
+      <w:r>
+        <w:rPr>
+          <w:b/>
+          <w:bCs/>
+        </w:rPr>
+        <w:t xml:space="preserve"> mutant urothelial cancer cell lines to erdafitinib.</w:t>
       </w:r>
     </w:p>
     <w:p>
@@ -803,7 +835,7 @@
           <w:i/>
           <w:iCs/>
         </w:rPr>
-        <w:t>Confluence was measured after 96 hours in cultures treated with erdafitinib at 0, 1, 4, 7 and 10 µM. Dots represent means of three biological replicates. Mean values with standard deviations are depicted as bars with whiskers.</w:t>
+        <w:t>Confluence of cultures of FGFR1/2/3/4 wild-type (WT; 5637, RT-112, UM-UC-3) and FGFR3 mutant cell lines (UM-UC-6, UM-UC-14) at 96 hours following treatment with 0 (control), 1, 4, 7, and 10 µM erdafitinib. Points represent measurements obtained in three independent biological replicates; data points obtained in the same replicate are connected with lines.</w:t>
       </w:r>
     </w:p>
     <w:sectPr>

</xml_diff>